<commit_message>
Added acknowledgements and CC license
</commit_message>
<xml_diff>
--- a/docs/materials/06-A-LicensingFOSS.docx
+++ b/docs/materials/06-A-LicensingFOSS.docx
@@ -303,21 +303,7 @@
         <w:rPr>
           <w:rFonts w:asciiTheme="minorHAnsi" w:hAnsiTheme="minorHAnsi" w:cstheme="minorHAnsi"/>
         </w:rPr>
-        <w:t xml:space="preserve"> a</w:t>
-      </w:r>
-      <w:proofErr w:type="spellStart"/>
-      <w:r>
-        <w:rPr>
-          <w:rFonts w:asciiTheme="minorHAnsi" w:hAnsiTheme="minorHAnsi" w:cstheme="minorHAnsi"/>
-        </w:rPr>
-        <w:t>nd</w:t>
-      </w:r>
-      <w:proofErr w:type="spellEnd"/>
-      <w:r>
-        <w:rPr>
-          <w:rFonts w:asciiTheme="minorHAnsi" w:hAnsiTheme="minorHAnsi" w:cstheme="minorHAnsi"/>
-        </w:rPr>
-        <w:t xml:space="preserve"> investigate the licensing of some different </w:t>
+        <w:t xml:space="preserve"> and investigate the licensing of some different </w:t>
       </w:r>
       <w:r>
         <w:rPr>
@@ -492,7 +478,7 @@
           <w:rFonts w:asciiTheme="minorHAnsi" w:hAnsiTheme="minorHAnsi" w:cstheme="minorHAnsi"/>
         </w:rPr>
       </w:pPr>
-      <w:hyperlink r:id="rId5" w:history="1">
+      <w:hyperlink r:id="rId7" w:history="1">
         <w:r>
           <w:rPr>
             <w:rStyle w:val="Hyperlink"/>
@@ -1333,19 +1319,7 @@
         <w:rPr>
           <w:rFonts w:asciiTheme="minorHAnsi" w:hAnsiTheme="minorHAnsi" w:cstheme="minorHAnsi"/>
         </w:rPr>
-        <w:t xml:space="preserve">The following are not required viewing. However, </w:t>
-      </w:r>
-      <w:r>
-        <w:rPr>
-          <w:rFonts w:asciiTheme="minorHAnsi" w:hAnsiTheme="minorHAnsi" w:cstheme="minorHAnsi"/>
-        </w:rPr>
-        <w:t>if you are interested or still a little confused, you</w:t>
-      </w:r>
-      <w:r>
-        <w:rPr>
-          <w:rFonts w:asciiTheme="minorHAnsi" w:hAnsiTheme="minorHAnsi" w:cstheme="minorHAnsi"/>
-        </w:rPr>
-        <w:t xml:space="preserve"> might find these additional sources from United States Patent and Trademark Office interesting and useful for differentiating the main types of intellectual property:</w:t>
+        <w:t>The following are not required viewing. However, if you are interested or still a little confused, you might find these additional sources from United States Patent and Trademark Office interesting and useful for differentiating the main types of intellectual property:</w:t>
       </w:r>
     </w:p>
     <w:p>
@@ -1384,7 +1358,7 @@
           <w:rFonts w:asciiTheme="minorHAnsi" w:hAnsiTheme="minorHAnsi" w:cstheme="minorHAnsi"/>
         </w:rPr>
       </w:pPr>
-      <w:hyperlink r:id="rId6" w:history="1">
+      <w:hyperlink r:id="rId8" w:history="1">
         <w:r>
           <w:rPr>
             <w:rStyle w:val="Hyperlink"/>
@@ -1430,7 +1404,7 @@
           <w:rFonts w:asciiTheme="minorHAnsi" w:hAnsiTheme="minorHAnsi" w:cstheme="minorHAnsi"/>
         </w:rPr>
       </w:pPr>
-      <w:hyperlink r:id="rId7" w:history="1">
+      <w:hyperlink r:id="rId9" w:history="1">
         <w:r>
           <w:rPr>
             <w:rStyle w:val="Hyperlink"/>
@@ -3142,31 +3116,7 @@
         <w:rPr>
           <w:rFonts w:asciiTheme="minorHAnsi" w:hAnsiTheme="minorHAnsi" w:cstheme="minorHAnsi"/>
         </w:rPr>
-        <w:t xml:space="preserve">3. Copyright protection plays a particularly important role in software licensing and FOSS.  To </w:t>
-      </w:r>
-      <w:r>
-        <w:rPr>
-          <w:rFonts w:asciiTheme="minorHAnsi" w:hAnsiTheme="minorHAnsi" w:cstheme="minorHAnsi"/>
-        </w:rPr>
-        <w:t xml:space="preserve">better understand that </w:t>
-      </w:r>
-      <w:r>
-        <w:rPr>
-          <w:rFonts w:asciiTheme="minorHAnsi" w:hAnsiTheme="minorHAnsi" w:cstheme="minorHAnsi"/>
-        </w:rPr>
-        <w:t>connection</w:t>
-      </w:r>
-      <w:r>
-        <w:rPr>
-          <w:rFonts w:asciiTheme="minorHAnsi" w:hAnsiTheme="minorHAnsi" w:cstheme="minorHAnsi"/>
-        </w:rPr>
-        <w:t xml:space="preserve"> and eventually its relationship to patents</w:t>
-      </w:r>
-      <w:r>
-        <w:rPr>
-          <w:rFonts w:asciiTheme="minorHAnsi" w:hAnsiTheme="minorHAnsi" w:cstheme="minorHAnsi"/>
-        </w:rPr>
-        <w:t>, answer each of the following questions with regard to copyright:</w:t>
+        <w:t>3. Copyright protection plays a particularly important role in software licensing and FOSS.  To better understand that connection and eventually its relationship to patents, answer each of the following questions with regard to copyright:</w:t>
       </w:r>
     </w:p>
     <w:p>
@@ -3276,30 +3226,7 @@
           <w:rFonts w:asciiTheme="minorHAnsi" w:hAnsiTheme="minorHAnsi" w:cstheme="minorHAnsi"/>
         </w:rPr>
         <w:tab/>
-      </w:r>
-      <w:r>
-        <w:rPr>
-          <w:rFonts w:asciiTheme="minorHAnsi" w:hAnsiTheme="minorHAnsi" w:cstheme="minorHAnsi"/>
-        </w:rPr>
-        <w:t>c</w:t>
-      </w:r>
-      <w:r>
-        <w:rPr>
-          <w:rFonts w:asciiTheme="minorHAnsi" w:hAnsiTheme="minorHAnsi" w:cstheme="minorHAnsi"/>
-        </w:rPr>
-        <w:t xml:space="preserve">. How long does </w:t>
-      </w:r>
-      <w:r>
-        <w:rPr>
-          <w:rFonts w:asciiTheme="minorHAnsi" w:hAnsiTheme="minorHAnsi" w:cstheme="minorHAnsi"/>
-        </w:rPr>
-        <w:t>a</w:t>
-      </w:r>
-      <w:r>
-        <w:rPr>
-          <w:rFonts w:asciiTheme="minorHAnsi" w:hAnsiTheme="minorHAnsi" w:cstheme="minorHAnsi"/>
-        </w:rPr>
-        <w:t xml:space="preserve"> copyright last?</w:t>
+        <w:t>c. How long does a copyright last?</w:t>
       </w:r>
     </w:p>
     <w:p>
@@ -3343,25 +3270,7 @@
         <w:rPr>
           <w:rFonts w:asciiTheme="minorHAnsi" w:hAnsiTheme="minorHAnsi" w:cstheme="minorHAnsi"/>
         </w:rPr>
-        <w:t>d</w:t>
-      </w:r>
-      <w:r>
-        <w:rPr>
-          <w:rFonts w:asciiTheme="minorHAnsi" w:hAnsiTheme="minorHAnsi" w:cstheme="minorHAnsi"/>
-        </w:rPr>
-        <w:t xml:space="preserve">. </w:t>
-      </w:r>
-      <w:r>
-        <w:rPr>
-          <w:rFonts w:asciiTheme="minorHAnsi" w:hAnsiTheme="minorHAnsi" w:cstheme="minorHAnsi"/>
-        </w:rPr>
-        <w:t xml:space="preserve">What advantage is there to registering the copyright for a piece of work as compared to </w:t>
-      </w:r>
-      <w:r>
-        <w:rPr>
-          <w:rFonts w:asciiTheme="minorHAnsi" w:hAnsiTheme="minorHAnsi" w:cstheme="minorHAnsi"/>
-        </w:rPr>
-        <w:t>simply holding the?</w:t>
+        <w:t>d. What advantage is there to registering the copyright for a piece of work as compared to simply holding the?</w:t>
       </w:r>
     </w:p>
     <w:p>
@@ -3405,19 +3314,7 @@
         <w:rPr>
           <w:rFonts w:asciiTheme="minorHAnsi" w:hAnsiTheme="minorHAnsi" w:cstheme="minorHAnsi"/>
         </w:rPr>
-        <w:t xml:space="preserve">e. What must happen in order for </w:t>
-      </w:r>
-      <w:r>
-        <w:rPr>
-          <w:rFonts w:asciiTheme="minorHAnsi" w:hAnsiTheme="minorHAnsi" w:cstheme="minorHAnsi"/>
-        </w:rPr>
-        <w:t>anyone other than the copyright holder</w:t>
-      </w:r>
-      <w:r>
-        <w:rPr>
-          <w:rFonts w:asciiTheme="minorHAnsi" w:hAnsiTheme="minorHAnsi" w:cstheme="minorHAnsi"/>
-        </w:rPr>
-        <w:t xml:space="preserve"> to be allowed to use a piece of copyrighted work? (</w:t>
+        <w:t>e. What must happen in order for anyone other than the copyright holder to be allowed to use a piece of copyrighted work? (</w:t>
       </w:r>
       <w:proofErr w:type="gramStart"/>
       <w:r>
@@ -3455,13 +3352,7 @@
         <w:rPr>
           <w:rFonts w:asciiTheme="minorHAnsi" w:hAnsiTheme="minorHAnsi" w:cstheme="minorHAnsi"/>
         </w:rPr>
-        <w:t xml:space="preserve"> painting or photograph, publish the book, or use the program statements?)</w:t>
-      </w:r>
-      <w:r>
-        <w:rPr>
-          <w:rFonts w:asciiTheme="minorHAnsi" w:hAnsiTheme="minorHAnsi" w:cstheme="minorHAnsi"/>
-        </w:rPr>
-        <w:t xml:space="preserve">  Note: If you are familiar with “fair use” this question is not asking about those exceptions.</w:t>
+        <w:t xml:space="preserve"> painting or photograph, publish the book, or use the program statements?)  Note: If you are familiar with “fair use” this question is not asking about those exceptions.</w:t>
       </w:r>
     </w:p>
     <w:p>
@@ -3580,7 +3471,7 @@
           <w:rFonts w:asciiTheme="minorHAnsi" w:hAnsiTheme="minorHAnsi" w:cstheme="minorHAnsi"/>
         </w:rPr>
       </w:pPr>
-      <w:hyperlink r:id="rId8" w:history="1">
+      <w:hyperlink r:id="rId10" w:history="1">
         <w:r>
           <w:rPr>
             <w:rStyle w:val="Hyperlink"/>
@@ -4001,7 +3892,7 @@
         </w:rPr>
         <w:t>OpenOffice (</w:t>
       </w:r>
-      <w:hyperlink r:id="rId9" w:history="1">
+      <w:hyperlink r:id="rId11" w:history="1">
         <w:r>
           <w:rPr>
             <w:rStyle w:val="Hyperlink"/>
@@ -4016,7 +3907,7 @@
         </w:rPr>
         <w:t>) and LibreOffice (</w:t>
       </w:r>
-      <w:hyperlink r:id="rId10" w:history="1">
+      <w:hyperlink r:id="rId12" w:history="1">
         <w:r>
           <w:rPr>
             <w:rStyle w:val="Hyperlink"/>
@@ -4257,7 +4148,7 @@
           <w:rFonts w:asciiTheme="minorHAnsi" w:hAnsiTheme="minorHAnsi" w:cstheme="minorHAnsi"/>
         </w:rPr>
       </w:pPr>
-      <w:hyperlink r:id="rId11" w:history="1">
+      <w:hyperlink r:id="rId13" w:history="1">
         <w:r>
           <w:rPr>
             <w:rStyle w:val="Hyperlink"/>
@@ -4561,13 +4452,7 @@
         <w:rPr>
           <w:rFonts w:asciiTheme="minorHAnsi" w:hAnsiTheme="minorHAnsi" w:cstheme="minorHAnsi"/>
         </w:rPr>
-        <w:t>8</w:t>
-      </w:r>
-      <w:r>
-        <w:rPr>
-          <w:rFonts w:asciiTheme="minorHAnsi" w:hAnsiTheme="minorHAnsi" w:cstheme="minorHAnsi"/>
-        </w:rPr>
-        <w:t xml:space="preserve">. </w:t>
+        <w:t xml:space="preserve">8. </w:t>
       </w:r>
       <w:r>
         <w:rPr>
@@ -4629,13 +4514,7 @@
         <w:rPr>
           <w:rFonts w:asciiTheme="minorHAnsi" w:hAnsiTheme="minorHAnsi" w:cstheme="minorHAnsi"/>
         </w:rPr>
-        <w:t xml:space="preserve"> </w:t>
-      </w:r>
-      <w:r>
-        <w:rPr>
-          <w:rFonts w:asciiTheme="minorHAnsi" w:hAnsiTheme="minorHAnsi" w:cstheme="minorHAnsi"/>
-        </w:rPr>
-        <w:t xml:space="preserve">people </w:t>
+        <w:t xml:space="preserve"> people </w:t>
       </w:r>
       <w:r>
         <w:rPr>
@@ -4667,49 +4546,7 @@
         <w:rPr>
           <w:rFonts w:asciiTheme="minorHAnsi" w:hAnsiTheme="minorHAnsi" w:cstheme="minorHAnsi"/>
         </w:rPr>
-        <w:t>The above article addresses this position.  Briefly describe</w:t>
-      </w:r>
-      <w:r>
-        <w:rPr>
-          <w:rFonts w:asciiTheme="minorHAnsi" w:hAnsiTheme="minorHAnsi" w:cstheme="minorHAnsi"/>
-        </w:rPr>
-        <w:t xml:space="preserve"> least </w:t>
-      </w:r>
-      <w:r>
-        <w:rPr>
-          <w:rFonts w:asciiTheme="minorHAnsi" w:hAnsiTheme="minorHAnsi" w:cstheme="minorHAnsi"/>
-        </w:rPr>
-        <w:t>one way</w:t>
-      </w:r>
-      <w:r>
-        <w:rPr>
-          <w:rFonts w:asciiTheme="minorHAnsi" w:hAnsiTheme="minorHAnsi" w:cstheme="minorHAnsi"/>
-        </w:rPr>
-        <w:t xml:space="preserve"> in which </w:t>
-      </w:r>
-      <w:r>
-        <w:rPr>
-          <w:rFonts w:asciiTheme="minorHAnsi" w:hAnsiTheme="minorHAnsi" w:cstheme="minorHAnsi"/>
-        </w:rPr>
-        <w:t xml:space="preserve">a </w:t>
-      </w:r>
-      <w:r>
-        <w:rPr>
-          <w:rFonts w:asciiTheme="minorHAnsi" w:hAnsiTheme="minorHAnsi" w:cstheme="minorHAnsi"/>
-        </w:rPr>
-        <w:t>compan</w:t>
-      </w:r>
-      <w:r>
-        <w:rPr>
-          <w:rFonts w:asciiTheme="minorHAnsi" w:hAnsiTheme="minorHAnsi" w:cstheme="minorHAnsi"/>
-        </w:rPr>
-        <w:t>y might build a</w:t>
-      </w:r>
-      <w:r>
-        <w:rPr>
-          <w:rFonts w:asciiTheme="minorHAnsi" w:hAnsiTheme="minorHAnsi" w:cstheme="minorHAnsi"/>
-        </w:rPr>
-        <w:t xml:space="preserve"> successful business around </w:t>
+        <w:t xml:space="preserve">The above article addresses this position.  Briefly describe least one way in which a company might build a successful business around </w:t>
       </w:r>
       <w:proofErr w:type="gramStart"/>
       <w:r>
@@ -5121,7 +4958,7 @@
           <w:rFonts w:asciiTheme="minorHAnsi" w:hAnsiTheme="minorHAnsi" w:cstheme="minorHAnsi"/>
         </w:rPr>
       </w:pPr>
-      <w:hyperlink r:id="rId12" w:history="1">
+      <w:hyperlink r:id="rId14" w:history="1">
         <w:r>
           <w:rPr>
             <w:rStyle w:val="Hyperlink"/>
@@ -5186,7 +5023,7 @@
           <w:rFonts w:asciiTheme="minorHAnsi" w:hAnsiTheme="minorHAnsi" w:cstheme="minorHAnsi"/>
         </w:rPr>
       </w:pPr>
-      <w:hyperlink r:id="rId13" w:history="1">
+      <w:hyperlink r:id="rId15" w:history="1">
         <w:r>
           <w:rPr>
             <w:rStyle w:val="Hyperlink"/>
@@ -5253,7 +5090,7 @@
           <w:rFonts w:asciiTheme="minorHAnsi" w:hAnsiTheme="minorHAnsi" w:cstheme="minorHAnsi"/>
         </w:rPr>
       </w:pPr>
-      <w:hyperlink r:id="rId14" w:history="1">
+      <w:hyperlink r:id="rId16" w:history="1">
         <w:r>
           <w:rPr>
             <w:rStyle w:val="Hyperlink"/>
@@ -5375,13 +5212,7 @@
         <w:rPr>
           <w:rFonts w:asciiTheme="minorHAnsi" w:hAnsiTheme="minorHAnsi" w:cstheme="minorHAnsi"/>
         </w:rPr>
-        <w:t>check out</w:t>
-      </w:r>
-      <w:r>
-        <w:rPr>
-          <w:rFonts w:asciiTheme="minorHAnsi" w:hAnsiTheme="minorHAnsi" w:cstheme="minorHAnsi"/>
-        </w:rPr>
-        <w:t xml:space="preserve"> the article </w:t>
+        <w:t xml:space="preserve">check out the article </w:t>
       </w:r>
       <w:r>
         <w:rPr>
@@ -5429,27 +5260,13 @@
           <w:bCs/>
         </w:rPr>
       </w:pPr>
-      <w:hyperlink r:id="rId15" w:history="1">
+      <w:hyperlink r:id="rId17" w:history="1">
         <w:r>
           <w:rPr>
             <w:rStyle w:val="Hyperlink"/>
             <w:rFonts w:asciiTheme="minorHAnsi" w:hAnsiTheme="minorHAnsi" w:cstheme="minorHAnsi"/>
           </w:rPr>
-          <w:t>https://opensource.com/education/12/7/clearing-open-sourc</w:t>
-        </w:r>
-        <w:r>
-          <w:rPr>
-            <w:rStyle w:val="Hyperlink"/>
-            <w:rFonts w:asciiTheme="minorHAnsi" w:hAnsiTheme="minorHAnsi" w:cstheme="minorHAnsi"/>
-          </w:rPr>
-          <w:t>e</w:t>
-        </w:r>
-        <w:r>
-          <w:rPr>
-            <w:rStyle w:val="Hyperlink"/>
-            <w:rFonts w:asciiTheme="minorHAnsi" w:hAnsiTheme="minorHAnsi" w:cstheme="minorHAnsi"/>
-          </w:rPr>
-          <w:t>-misconceptions</w:t>
+          <w:t>https://opensource.com/education/12/7/clearing-open-source-misconceptions</w:t>
         </w:r>
       </w:hyperlink>
     </w:p>
@@ -5732,7 +5549,7 @@
           <w:rFonts w:asciiTheme="minorHAnsi" w:hAnsiTheme="minorHAnsi" w:cstheme="minorHAnsi"/>
         </w:rPr>
       </w:pPr>
-      <w:hyperlink r:id="rId16" w:history="1">
+      <w:hyperlink r:id="rId18" w:history="1">
         <w:r>
           <w:rPr>
             <w:rStyle w:val="Hyperlink"/>
@@ -5856,37 +5673,15 @@
           <w:rFonts w:asciiTheme="minorHAnsi" w:hAnsiTheme="minorHAnsi" w:cstheme="minorHAnsi"/>
         </w:rPr>
       </w:pPr>
-      <w:r>
-        <w:rPr>
-          <w:rFonts w:asciiTheme="minorHAnsi" w:hAnsiTheme="minorHAnsi" w:cstheme="minorHAnsi"/>
-        </w:rPr>
-        <w:fldChar w:fldCharType="begin"/>
-      </w:r>
-      <w:r>
-        <w:rPr>
-          <w:rFonts w:asciiTheme="minorHAnsi" w:hAnsiTheme="minorHAnsi" w:cstheme="minorHAnsi"/>
-        </w:rPr>
-        <w:instrText xml:space="preserve"> HYPERLINK "https://tldrlegal.com/license/bsd-3-clause-license-(revised)#fulltext" </w:instrText>
-      </w:r>
-      <w:r>
-        <w:rPr>
-          <w:rFonts w:asciiTheme="minorHAnsi" w:hAnsiTheme="minorHAnsi" w:cstheme="minorHAnsi"/>
-        </w:rPr>
-        <w:fldChar w:fldCharType="separate"/>
-      </w:r>
-      <w:r>
-        <w:rPr>
-          <w:rStyle w:val="Hyperlink"/>
-          <w:rFonts w:asciiTheme="minorHAnsi" w:hAnsiTheme="minorHAnsi" w:cstheme="minorHAnsi"/>
-        </w:rPr>
-        <w:t>https://tldrlegal.com/license/bsd-3-clause-license-(revised)#fulltext</w:t>
-      </w:r>
-      <w:r>
-        <w:rPr>
-          <w:rFonts w:asciiTheme="minorHAnsi" w:hAnsiTheme="minorHAnsi" w:cstheme="minorHAnsi"/>
-        </w:rPr>
-        <w:fldChar w:fldCharType="end"/>
-      </w:r>
+      <w:hyperlink r:id="rId19" w:history="1">
+        <w:r>
+          <w:rPr>
+            <w:rStyle w:val="Hyperlink"/>
+            <w:rFonts w:asciiTheme="minorHAnsi" w:hAnsiTheme="minorHAnsi" w:cstheme="minorHAnsi"/>
+          </w:rPr>
+          <w:t>https://tldrlegal.com/license/bsd-3-clause-license-(revised)#fulltext</w:t>
+        </w:r>
+      </w:hyperlink>
       <w:r>
         <w:rPr>
           <w:rFonts w:asciiTheme="minorHAnsi" w:hAnsiTheme="minorHAnsi" w:cstheme="minorHAnsi"/>
@@ -6013,7 +5808,7 @@
           <w:rFonts w:asciiTheme="minorHAnsi" w:hAnsiTheme="minorHAnsi" w:cstheme="minorHAnsi"/>
         </w:rPr>
       </w:pPr>
-      <w:hyperlink r:id="rId17" w:history="1">
+      <w:hyperlink r:id="rId20" w:anchor="fulltext" w:history="1">
         <w:r>
           <w:rPr>
             <w:rStyle w:val="Hyperlink"/>
@@ -6062,19 +5857,7 @@
           <w:rFonts w:asciiTheme="minorHAnsi" w:hAnsiTheme="minorHAnsi" w:cstheme="minorHAnsi"/>
         </w:rPr>
         <w:lastRenderedPageBreak/>
-        <w:t>Is the Eclipse Public License</w:t>
-      </w:r>
-      <w:r>
-        <w:rPr>
-          <w:rFonts w:asciiTheme="minorHAnsi" w:hAnsiTheme="minorHAnsi" w:cstheme="minorHAnsi"/>
-        </w:rPr>
-        <w:t xml:space="preserve"> </w:t>
-      </w:r>
-      <w:r>
-        <w:rPr>
-          <w:rFonts w:asciiTheme="minorHAnsi" w:hAnsiTheme="minorHAnsi" w:cstheme="minorHAnsi"/>
-        </w:rPr>
-        <w:t>a permissive or a copyleft license?  Explain your reasoning and support it with evidence from the license.</w:t>
+        <w:t>Is the Eclipse Public License a permissive or a copyleft license?  Explain your reasoning and support it with evidence from the license.</w:t>
       </w:r>
     </w:p>
     <w:p>
@@ -6985,14 +6768,402 @@
         <w:t>Some materials, questions and resources have been adapted from activities posted on foss2serve.org.</w:t>
       </w:r>
     </w:p>
+    <w:p>
+      <w:pPr>
+        <w:pStyle w:val="ListParagraph"/>
+        <w:numPr>
+          <w:ilvl w:val="0"/>
+          <w:numId w:val="4"/>
+        </w:numPr>
+        <w:rPr>
+          <w:rFonts w:asciiTheme="minorHAnsi" w:hAnsiTheme="minorHAnsi" w:cstheme="minorHAnsi"/>
+        </w:rPr>
+      </w:pPr>
+      <w:hyperlink r:id="rId21" w:history="1">
+        <w:r>
+          <w:rPr>
+            <w:rStyle w:val="Hyperlink"/>
+            <w:rFonts w:asciiTheme="minorHAnsi" w:hAnsiTheme="minorHAnsi" w:cstheme="minorHAnsi"/>
+          </w:rPr>
+          <w:t>http://foss2serve.org/index.php/Intro_to_Copyright_and_Licensing_(Activity)</w:t>
+        </w:r>
+      </w:hyperlink>
+      <w:r>
+        <w:rPr>
+          <w:rFonts w:asciiTheme="minorHAnsi" w:hAnsiTheme="minorHAnsi" w:cstheme="minorHAnsi"/>
+        </w:rPr>
+        <w:t xml:space="preserve"> </w:t>
+      </w:r>
+    </w:p>
+    <w:p>
+      <w:pPr>
+        <w:pStyle w:val="ListParagraph"/>
+        <w:numPr>
+          <w:ilvl w:val="0"/>
+          <w:numId w:val="4"/>
+        </w:numPr>
+        <w:rPr>
+          <w:rFonts w:asciiTheme="minorHAnsi" w:hAnsiTheme="minorHAnsi" w:cstheme="minorHAnsi"/>
+        </w:rPr>
+      </w:pPr>
+      <w:hyperlink r:id="rId22" w:history="1">
+        <w:r>
+          <w:rPr>
+            <w:rStyle w:val="Hyperlink"/>
+            <w:rFonts w:asciiTheme="minorHAnsi" w:hAnsiTheme="minorHAnsi" w:cstheme="minorHAnsi"/>
+          </w:rPr>
+          <w:t>http://foss2serve.org/index.php/Choosing_A_License</w:t>
+        </w:r>
+      </w:hyperlink>
+      <w:r>
+        <w:rPr>
+          <w:rFonts w:asciiTheme="minorHAnsi" w:hAnsiTheme="minorHAnsi" w:cstheme="minorHAnsi"/>
+        </w:rPr>
+        <w:t xml:space="preserve"> </w:t>
+      </w:r>
+    </w:p>
+    <w:p>
+      <w:pPr>
+        <w:pStyle w:val="ListParagraph"/>
+        <w:numPr>
+          <w:ilvl w:val="0"/>
+          <w:numId w:val="4"/>
+        </w:numPr>
+        <w:rPr>
+          <w:rFonts w:asciiTheme="minorHAnsi" w:hAnsiTheme="minorHAnsi" w:cstheme="minorHAnsi"/>
+        </w:rPr>
+      </w:pPr>
+      <w:hyperlink r:id="rId23" w:history="1">
+        <w:r>
+          <w:rPr>
+            <w:rStyle w:val="Hyperlink"/>
+            <w:rFonts w:asciiTheme="minorHAnsi" w:hAnsiTheme="minorHAnsi" w:cstheme="minorHAnsi"/>
+          </w:rPr>
+          <w:t>http://foss2serve.org/index.php/Finding_The_License</w:t>
+        </w:r>
+      </w:hyperlink>
+      <w:r>
+        <w:rPr>
+          <w:rFonts w:asciiTheme="minorHAnsi" w:hAnsiTheme="minorHAnsi" w:cstheme="minorHAnsi"/>
+        </w:rPr>
+        <w:t xml:space="preserve"> </w:t>
+      </w:r>
+    </w:p>
+    <w:p>
+      <w:pPr>
+        <w:pStyle w:val="ListParagraph"/>
+        <w:numPr>
+          <w:ilvl w:val="0"/>
+          <w:numId w:val="4"/>
+        </w:numPr>
+        <w:rPr>
+          <w:rFonts w:asciiTheme="minorHAnsi" w:hAnsiTheme="minorHAnsi" w:cstheme="minorHAnsi"/>
+        </w:rPr>
+      </w:pPr>
+      <w:hyperlink r:id="rId24" w:history="1">
+        <w:r>
+          <w:rPr>
+            <w:rStyle w:val="Hyperlink"/>
+            <w:rFonts w:asciiTheme="minorHAnsi" w:hAnsiTheme="minorHAnsi" w:cstheme="minorHAnsi"/>
+          </w:rPr>
+          <w:t>http://foss2serve.org/index.php/Understanding_Creative_Commons</w:t>
+        </w:r>
+      </w:hyperlink>
+      <w:r>
+        <w:rPr>
+          <w:rFonts w:asciiTheme="minorHAnsi" w:hAnsiTheme="minorHAnsi" w:cstheme="minorHAnsi"/>
+        </w:rPr>
+        <w:t xml:space="preserve"> </w:t>
+      </w:r>
+    </w:p>
+    <w:p>
+      <w:pPr>
+        <w:pStyle w:val="ListParagraph"/>
+        <w:numPr>
+          <w:ilvl w:val="0"/>
+          <w:numId w:val="4"/>
+        </w:numPr>
+        <w:rPr>
+          <w:rFonts w:asciiTheme="minorHAnsi" w:hAnsiTheme="minorHAnsi" w:cstheme="minorHAnsi"/>
+        </w:rPr>
+      </w:pPr>
+      <w:hyperlink r:id="rId25" w:history="1">
+        <w:r>
+          <w:rPr>
+            <w:rStyle w:val="Hyperlink"/>
+            <w:rFonts w:asciiTheme="minorHAnsi" w:hAnsiTheme="minorHAnsi" w:cstheme="minorHAnsi"/>
+          </w:rPr>
+          <w:t>http://foss2serve.org/index.php/Understanding_the_Open_in_Open_Source_(Activity)</w:t>
+        </w:r>
+      </w:hyperlink>
+      <w:r>
+        <w:rPr>
+          <w:rFonts w:asciiTheme="minorHAnsi" w:hAnsiTheme="minorHAnsi" w:cstheme="minorHAnsi"/>
+        </w:rPr>
+        <w:t xml:space="preserve"> </w:t>
+      </w:r>
+    </w:p>
     <w:sectPr>
+      <w:headerReference w:type="even" r:id="rId26"/>
+      <w:headerReference w:type="default" r:id="rId27"/>
+      <w:footerReference w:type="even" r:id="rId28"/>
+      <w:footerReference w:type="default" r:id="rId29"/>
+      <w:headerReference w:type="first" r:id="rId30"/>
+      <w:footerReference w:type="first" r:id="rId31"/>
       <w:pgSz w:w="12240" w:h="15840"/>
-      <w:pgMar w:top="1440" w:right="1440" w:bottom="1440" w:left="1440" w:header="720" w:footer="720" w:gutter="0"/>
+      <w:pgMar w:top="1440" w:right="1440" w:bottom="1440" w:left="1440" w:header="720" w:footer="288" w:gutter="0"/>
       <w:cols w:space="720"/>
       <w:docGrid w:linePitch="360"/>
     </w:sectPr>
   </w:body>
 </w:document>
+</file>
+
+<file path=word/endnotes.xml><?xml version="1.0" encoding="utf-8"?>
+<w:endnotes xmlns:wpc="http://schemas.microsoft.com/office/word/2010/wordprocessingCanvas" xmlns:cx="http://schemas.microsoft.com/office/drawing/2014/chartex" xmlns:cx1="http://schemas.microsoft.com/office/drawing/2015/9/8/chartex" xmlns:cx2="http://schemas.microsoft.com/office/drawing/2015/10/21/chartex" xmlns:cx3="http://schemas.microsoft.com/office/drawing/2016/5/9/chartex" xmlns:cx4="http://schemas.microsoft.com/office/drawing/2016/5/10/chartex" xmlns:cx5="http://schemas.microsoft.com/office/drawing/2016/5/11/chartex" xmlns:cx6="http://schemas.microsoft.com/office/drawing/2016/5/12/chartex" xmlns:cx7="http://schemas.microsoft.com/office/drawing/2016/5/13/chartex" xmlns:cx8="http://schemas.microsoft.com/office/drawing/2016/5/14/chartex" xmlns:mc="http://schemas.openxmlformats.org/markup-compatibility/2006" xmlns:aink="http://schemas.microsoft.com/office/drawing/2016/ink" xmlns:am3d="http://schemas.microsoft.com/office/drawing/2017/model3d" xmlns:o="urn:schemas-microsoft-com:office:office" xmlns:r="http://schemas.openxmlformats.org/officeDocument/2006/relationships" xmlns:m="http://schemas.openxmlformats.org/officeDocument/2006/math" xmlns:v="urn:schemas-microsoft-com:vml" xmlns:wp14="http://schemas.microsoft.com/office/word/2010/wordprocessingDrawing" xmlns:wp="http://schemas.openxmlformats.org/drawingml/2006/wordprocessingDrawing" xmlns:w10="urn:schemas-microsoft-com:office:word" xmlns:w="http://schemas.openxmlformats.org/wordprocessingml/2006/main" xmlns:w14="http://schemas.microsoft.com/office/word/2010/wordml" xmlns:w15="http://schemas.microsoft.com/office/word/2012/wordml" xmlns:w16cex="http://schemas.microsoft.com/office/word/2018/wordml/cex" xmlns:w16cid="http://schemas.microsoft.com/office/word/2016/wordml/cid" xmlns:w16="http://schemas.microsoft.com/office/word/2018/wordml" xmlns:w16se="http://schemas.microsoft.com/office/word/2015/wordml/symex" xmlns:wpg="http://schemas.microsoft.com/office/word/2010/wordprocessingGroup" xmlns:wpi="http://schemas.microsoft.com/office/word/2010/wordprocessingInk" xmlns:wne="http://schemas.microsoft.com/office/word/2006/wordml" xmlns:wps="http://schemas.microsoft.com/office/word/2010/wordprocessingShape" mc:Ignorable="w14 w15 w16se w16cid w16 w16cex wp14">
+  <w:endnote w:type="separator" w:id="-1">
+    <w:p>
+      <w:r>
+        <w:separator/>
+      </w:r>
+    </w:p>
+  </w:endnote>
+  <w:endnote w:type="continuationSeparator" w:id="0">
+    <w:p>
+      <w:r>
+        <w:continuationSeparator/>
+      </w:r>
+    </w:p>
+  </w:endnote>
+</w:endnotes>
+</file>
+
+<file path=word/footer1.xml><?xml version="1.0" encoding="utf-8"?>
+<w:ftr xmlns:wpc="http://schemas.microsoft.com/office/word/2010/wordprocessingCanvas" xmlns:cx="http://schemas.microsoft.com/office/drawing/2014/chartex" xmlns:cx1="http://schemas.microsoft.com/office/drawing/2015/9/8/chartex" xmlns:cx2="http://schemas.microsoft.com/office/drawing/2015/10/21/chartex" xmlns:cx3="http://schemas.microsoft.com/office/drawing/2016/5/9/chartex" xmlns:cx4="http://schemas.microsoft.com/office/drawing/2016/5/10/chartex" xmlns:cx5="http://schemas.microsoft.com/office/drawing/2016/5/11/chartex" xmlns:cx6="http://schemas.microsoft.com/office/drawing/2016/5/12/chartex" xmlns:cx7="http://schemas.microsoft.com/office/drawing/2016/5/13/chartex" xmlns:cx8="http://schemas.microsoft.com/office/drawing/2016/5/14/chartex" xmlns:mc="http://schemas.openxmlformats.org/markup-compatibility/2006" xmlns:aink="http://schemas.microsoft.com/office/drawing/2016/ink" xmlns:am3d="http://schemas.microsoft.com/office/drawing/2017/model3d" xmlns:o="urn:schemas-microsoft-com:office:office" xmlns:r="http://schemas.openxmlformats.org/officeDocument/2006/relationships" xmlns:m="http://schemas.openxmlformats.org/officeDocument/2006/math" xmlns:v="urn:schemas-microsoft-com:vml" xmlns:wp14="http://schemas.microsoft.com/office/word/2010/wordprocessingDrawing" xmlns:wp="http://schemas.openxmlformats.org/drawingml/2006/wordprocessingDrawing" xmlns:w10="urn:schemas-microsoft-com:office:word" xmlns:w="http://schemas.openxmlformats.org/wordprocessingml/2006/main" xmlns:w14="http://schemas.microsoft.com/office/word/2010/wordml" xmlns:w15="http://schemas.microsoft.com/office/word/2012/wordml" xmlns:w16cex="http://schemas.microsoft.com/office/word/2018/wordml/cex" xmlns:w16cid="http://schemas.microsoft.com/office/word/2016/wordml/cid" xmlns:w16="http://schemas.microsoft.com/office/word/2018/wordml" xmlns:w16se="http://schemas.microsoft.com/office/word/2015/wordml/symex" xmlns:wpg="http://schemas.microsoft.com/office/word/2010/wordprocessingGroup" xmlns:wpi="http://schemas.microsoft.com/office/word/2010/wordprocessingInk" xmlns:wne="http://schemas.microsoft.com/office/word/2006/wordml" xmlns:wps="http://schemas.microsoft.com/office/word/2010/wordprocessingShape" mc:Ignorable="w14 w15 w16se w16cid w16 w16cex wp14">
+  <w:p>
+    <w:pPr>
+      <w:pStyle w:val="Footer"/>
+    </w:pPr>
+  </w:p>
+</w:ftr>
+</file>
+
+<file path=word/footer2.xml><?xml version="1.0" encoding="utf-8"?>
+<w:ftr xmlns:wpc="http://schemas.microsoft.com/office/word/2010/wordprocessingCanvas" xmlns:cx="http://schemas.microsoft.com/office/drawing/2014/chartex" xmlns:cx1="http://schemas.microsoft.com/office/drawing/2015/9/8/chartex" xmlns:cx2="http://schemas.microsoft.com/office/drawing/2015/10/21/chartex" xmlns:cx3="http://schemas.microsoft.com/office/drawing/2016/5/9/chartex" xmlns:cx4="http://schemas.microsoft.com/office/drawing/2016/5/10/chartex" xmlns:cx5="http://schemas.microsoft.com/office/drawing/2016/5/11/chartex" xmlns:cx6="http://schemas.microsoft.com/office/drawing/2016/5/12/chartex" xmlns:cx7="http://schemas.microsoft.com/office/drawing/2016/5/13/chartex" xmlns:cx8="http://schemas.microsoft.com/office/drawing/2016/5/14/chartex" xmlns:mc="http://schemas.openxmlformats.org/markup-compatibility/2006" xmlns:aink="http://schemas.microsoft.com/office/drawing/2016/ink" xmlns:am3d="http://schemas.microsoft.com/office/drawing/2017/model3d" xmlns:o="urn:schemas-microsoft-com:office:office" xmlns:r="http://schemas.openxmlformats.org/officeDocument/2006/relationships" xmlns:m="http://schemas.openxmlformats.org/officeDocument/2006/math" xmlns:v="urn:schemas-microsoft-com:vml" xmlns:wp14="http://schemas.microsoft.com/office/word/2010/wordprocessingDrawing" xmlns:wp="http://schemas.openxmlformats.org/drawingml/2006/wordprocessingDrawing" xmlns:w10="urn:schemas-microsoft-com:office:word" xmlns:w="http://schemas.openxmlformats.org/wordprocessingml/2006/main" xmlns:w14="http://schemas.microsoft.com/office/word/2010/wordml" xmlns:w15="http://schemas.microsoft.com/office/word/2012/wordml" xmlns:w16cex="http://schemas.microsoft.com/office/word/2018/wordml/cex" xmlns:w16cid="http://schemas.microsoft.com/office/word/2016/wordml/cid" xmlns:w16="http://schemas.microsoft.com/office/word/2018/wordml" xmlns:w16se="http://schemas.microsoft.com/office/word/2015/wordml/symex" xmlns:wpg="http://schemas.microsoft.com/office/word/2010/wordprocessingGroup" xmlns:wpi="http://schemas.microsoft.com/office/word/2010/wordprocessingInk" xmlns:wne="http://schemas.microsoft.com/office/word/2006/wordml" xmlns:wps="http://schemas.microsoft.com/office/word/2010/wordprocessingShape" mc:Ignorable="w14 w15 w16se w16cid w16 w16cex wp14">
+  <w:p>
+    <w:pPr>
+      <w:shd w:val="clear" w:color="auto" w:fill="FFFFFF"/>
+      <w:textAlignment w:val="center"/>
+      <w:rPr>
+        <w:rFonts w:ascii="Source Sans Pro" w:hAnsi="Source Sans Pro"/>
+        <w:color w:val="464646"/>
+        <w:sz w:val="29"/>
+        <w:szCs w:val="29"/>
+      </w:rPr>
+    </w:pPr>
+    <w:r>
+      <w:rPr>
+        <w:rFonts w:ascii="Source Sans Pro" w:hAnsi="Source Sans Pro"/>
+        <w:noProof/>
+        <w:color w:val="049CCF"/>
+        <w:sz w:val="29"/>
+        <w:szCs w:val="29"/>
+      </w:rPr>
+      <w:drawing>
+        <wp:inline distT="0" distB="0" distL="0" distR="0" wp14:anchorId="689AD65E" wp14:editId="171EB303">
+          <wp:extent cx="539496" cy="192024"/>
+          <wp:effectExtent l="0" t="0" r="0" b="0"/>
+          <wp:docPr id="2" name="Picture 2" descr="Creative Commons License">
+            <a:hlinkClick xmlns:a="http://schemas.openxmlformats.org/drawingml/2006/main" r:id="rId1"/>
+          </wp:docPr>
+          <wp:cNvGraphicFramePr>
+            <a:graphicFrameLocks xmlns:a="http://schemas.openxmlformats.org/drawingml/2006/main" noChangeAspect="1"/>
+          </wp:cNvGraphicFramePr>
+          <a:graphic xmlns:a="http://schemas.openxmlformats.org/drawingml/2006/main">
+            <a:graphicData uri="http://schemas.openxmlformats.org/drawingml/2006/picture">
+              <pic:pic xmlns:pic="http://schemas.openxmlformats.org/drawingml/2006/picture">
+                <pic:nvPicPr>
+                  <pic:cNvPr id="0" name="Picture 1" descr="Creative Commons License">
+                    <a:hlinkClick r:id="rId1"/>
+                  </pic:cNvPr>
+                  <pic:cNvPicPr>
+                    <a:picLocks noChangeAspect="1" noChangeArrowheads="1"/>
+                  </pic:cNvPicPr>
+                </pic:nvPicPr>
+                <pic:blipFill>
+                  <a:blip r:embed="rId2">
+                    <a:extLst>
+                      <a:ext uri="{28A0092B-C50C-407E-A947-70E740481C1C}">
+                        <a14:useLocalDpi xmlns:a14="http://schemas.microsoft.com/office/drawing/2010/main" val="0"/>
+                      </a:ext>
+                    </a:extLst>
+                  </a:blip>
+                  <a:srcRect/>
+                  <a:stretch>
+                    <a:fillRect/>
+                  </a:stretch>
+                </pic:blipFill>
+                <pic:spPr bwMode="auto">
+                  <a:xfrm>
+                    <a:off x="0" y="0"/>
+                    <a:ext cx="539496" cy="192024"/>
+                  </a:xfrm>
+                  <a:prstGeom prst="rect">
+                    <a:avLst/>
+                  </a:prstGeom>
+                  <a:noFill/>
+                  <a:ln>
+                    <a:noFill/>
+                  </a:ln>
+                </pic:spPr>
+              </pic:pic>
+            </a:graphicData>
+          </a:graphic>
+        </wp:inline>
+      </w:drawing>
+    </w:r>
+    <w:r>
+      <w:rPr>
+        <w:rFonts w:ascii="Source Sans Pro" w:hAnsi="Source Sans Pro"/>
+        <w:color w:val="464646"/>
+        <w:sz w:val="29"/>
+        <w:szCs w:val="29"/>
+      </w:rPr>
+      <w:t xml:space="preserve"> </w:t>
+    </w:r>
+    <w:r>
+      <w:rPr>
+        <w:color w:val="464646"/>
+        <w:sz w:val="18"/>
+        <w:szCs w:val="18"/>
+      </w:rPr>
+      <w:t>This work is licensed under a </w:t>
+    </w:r>
+    <w:hyperlink r:id="rId3" w:history="1">
+      <w:r>
+        <w:rPr>
+          <w:rStyle w:val="Hyperlink"/>
+          <w:color w:val="049CCF"/>
+          <w:sz w:val="18"/>
+          <w:szCs w:val="18"/>
+        </w:rPr>
+        <w:t>Creative Commons Attribution-</w:t>
+      </w:r>
+      <w:proofErr w:type="spellStart"/>
+      <w:r>
+        <w:rPr>
+          <w:rStyle w:val="Hyperlink"/>
+          <w:color w:val="049CCF"/>
+          <w:sz w:val="18"/>
+          <w:szCs w:val="18"/>
+        </w:rPr>
+        <w:t>NonCommercial</w:t>
+      </w:r>
+      <w:proofErr w:type="spellEnd"/>
+      <w:r>
+        <w:rPr>
+          <w:rStyle w:val="Hyperlink"/>
+          <w:color w:val="049CCF"/>
+          <w:sz w:val="18"/>
+          <w:szCs w:val="18"/>
+        </w:rPr>
+        <w:t>-</w:t>
+      </w:r>
+      <w:proofErr w:type="spellStart"/>
+      <w:r>
+        <w:rPr>
+          <w:rStyle w:val="Hyperlink"/>
+          <w:color w:val="049CCF"/>
+          <w:sz w:val="18"/>
+          <w:szCs w:val="18"/>
+        </w:rPr>
+        <w:t>ShareAlike</w:t>
+      </w:r>
+      <w:proofErr w:type="spellEnd"/>
+      <w:r>
+        <w:rPr>
+          <w:rStyle w:val="Hyperlink"/>
+          <w:color w:val="049CCF"/>
+          <w:sz w:val="18"/>
+          <w:szCs w:val="18"/>
+        </w:rPr>
+        <w:t xml:space="preserve"> 4.0 International License</w:t>
+      </w:r>
+    </w:hyperlink>
+    <w:r>
+      <w:rPr>
+        <w:color w:val="464646"/>
+        <w:sz w:val="18"/>
+        <w:szCs w:val="18"/>
+      </w:rPr>
+      <w:t>.</w:t>
+    </w:r>
+  </w:p>
+  <w:p>
+    <w:pPr>
+      <w:pStyle w:val="Footer"/>
+    </w:pPr>
+  </w:p>
+</w:ftr>
+</file>
+
+<file path=word/footer3.xml><?xml version="1.0" encoding="utf-8"?>
+<w:ftr xmlns:wpc="http://schemas.microsoft.com/office/word/2010/wordprocessingCanvas" xmlns:cx="http://schemas.microsoft.com/office/drawing/2014/chartex" xmlns:cx1="http://schemas.microsoft.com/office/drawing/2015/9/8/chartex" xmlns:cx2="http://schemas.microsoft.com/office/drawing/2015/10/21/chartex" xmlns:cx3="http://schemas.microsoft.com/office/drawing/2016/5/9/chartex" xmlns:cx4="http://schemas.microsoft.com/office/drawing/2016/5/10/chartex" xmlns:cx5="http://schemas.microsoft.com/office/drawing/2016/5/11/chartex" xmlns:cx6="http://schemas.microsoft.com/office/drawing/2016/5/12/chartex" xmlns:cx7="http://schemas.microsoft.com/office/drawing/2016/5/13/chartex" xmlns:cx8="http://schemas.microsoft.com/office/drawing/2016/5/14/chartex" xmlns:mc="http://schemas.openxmlformats.org/markup-compatibility/2006" xmlns:aink="http://schemas.microsoft.com/office/drawing/2016/ink" xmlns:am3d="http://schemas.microsoft.com/office/drawing/2017/model3d" xmlns:o="urn:schemas-microsoft-com:office:office" xmlns:r="http://schemas.openxmlformats.org/officeDocument/2006/relationships" xmlns:m="http://schemas.openxmlformats.org/officeDocument/2006/math" xmlns:v="urn:schemas-microsoft-com:vml" xmlns:wp14="http://schemas.microsoft.com/office/word/2010/wordprocessingDrawing" xmlns:wp="http://schemas.openxmlformats.org/drawingml/2006/wordprocessingDrawing" xmlns:w10="urn:schemas-microsoft-com:office:word" xmlns:w="http://schemas.openxmlformats.org/wordprocessingml/2006/main" xmlns:w14="http://schemas.microsoft.com/office/word/2010/wordml" xmlns:w15="http://schemas.microsoft.com/office/word/2012/wordml" xmlns:w16cex="http://schemas.microsoft.com/office/word/2018/wordml/cex" xmlns:w16cid="http://schemas.microsoft.com/office/word/2016/wordml/cid" xmlns:w16="http://schemas.microsoft.com/office/word/2018/wordml" xmlns:w16se="http://schemas.microsoft.com/office/word/2015/wordml/symex" xmlns:wpg="http://schemas.microsoft.com/office/word/2010/wordprocessingGroup" xmlns:wpi="http://schemas.microsoft.com/office/word/2010/wordprocessingInk" xmlns:wne="http://schemas.microsoft.com/office/word/2006/wordml" xmlns:wps="http://schemas.microsoft.com/office/word/2010/wordprocessingShape" mc:Ignorable="w14 w15 w16se w16cid w16 w16cex wp14">
+  <w:p>
+    <w:pPr>
+      <w:pStyle w:val="Footer"/>
+    </w:pPr>
+  </w:p>
+</w:ftr>
+</file>
+
+<file path=word/footnotes.xml><?xml version="1.0" encoding="utf-8"?>
+<w:footnotes xmlns:wpc="http://schemas.microsoft.com/office/word/2010/wordprocessingCanvas" xmlns:cx="http://schemas.microsoft.com/office/drawing/2014/chartex" xmlns:cx1="http://schemas.microsoft.com/office/drawing/2015/9/8/chartex" xmlns:cx2="http://schemas.microsoft.com/office/drawing/2015/10/21/chartex" xmlns:cx3="http://schemas.microsoft.com/office/drawing/2016/5/9/chartex" xmlns:cx4="http://schemas.microsoft.com/office/drawing/2016/5/10/chartex" xmlns:cx5="http://schemas.microsoft.com/office/drawing/2016/5/11/chartex" xmlns:cx6="http://schemas.microsoft.com/office/drawing/2016/5/12/chartex" xmlns:cx7="http://schemas.microsoft.com/office/drawing/2016/5/13/chartex" xmlns:cx8="http://schemas.microsoft.com/office/drawing/2016/5/14/chartex" xmlns:mc="http://schemas.openxmlformats.org/markup-compatibility/2006" xmlns:aink="http://schemas.microsoft.com/office/drawing/2016/ink" xmlns:am3d="http://schemas.microsoft.com/office/drawing/2017/model3d" xmlns:o="urn:schemas-microsoft-com:office:office" xmlns:r="http://schemas.openxmlformats.org/officeDocument/2006/relationships" xmlns:m="http://schemas.openxmlformats.org/officeDocument/2006/math" xmlns:v="urn:schemas-microsoft-com:vml" xmlns:wp14="http://schemas.microsoft.com/office/word/2010/wordprocessingDrawing" xmlns:wp="http://schemas.openxmlformats.org/drawingml/2006/wordprocessingDrawing" xmlns:w10="urn:schemas-microsoft-com:office:word" xmlns:w="http://schemas.openxmlformats.org/wordprocessingml/2006/main" xmlns:w14="http://schemas.microsoft.com/office/word/2010/wordml" xmlns:w15="http://schemas.microsoft.com/office/word/2012/wordml" xmlns:w16cex="http://schemas.microsoft.com/office/word/2018/wordml/cex" xmlns:w16cid="http://schemas.microsoft.com/office/word/2016/wordml/cid" xmlns:w16="http://schemas.microsoft.com/office/word/2018/wordml" xmlns:w16se="http://schemas.microsoft.com/office/word/2015/wordml/symex" xmlns:wpg="http://schemas.microsoft.com/office/word/2010/wordprocessingGroup" xmlns:wpi="http://schemas.microsoft.com/office/word/2010/wordprocessingInk" xmlns:wne="http://schemas.microsoft.com/office/word/2006/wordml" xmlns:wps="http://schemas.microsoft.com/office/word/2010/wordprocessingShape" mc:Ignorable="w14 w15 w16se w16cid w16 w16cex wp14">
+  <w:footnote w:type="separator" w:id="-1">
+    <w:p>
+      <w:r>
+        <w:separator/>
+      </w:r>
+    </w:p>
+  </w:footnote>
+  <w:footnote w:type="continuationSeparator" w:id="0">
+    <w:p>
+      <w:r>
+        <w:continuationSeparator/>
+      </w:r>
+    </w:p>
+  </w:footnote>
+</w:footnotes>
+</file>
+
+<file path=word/header1.xml><?xml version="1.0" encoding="utf-8"?>
+<w:hdr xmlns:wpc="http://schemas.microsoft.com/office/word/2010/wordprocessingCanvas" xmlns:cx="http://schemas.microsoft.com/office/drawing/2014/chartex" xmlns:cx1="http://schemas.microsoft.com/office/drawing/2015/9/8/chartex" xmlns:cx2="http://schemas.microsoft.com/office/drawing/2015/10/21/chartex" xmlns:cx3="http://schemas.microsoft.com/office/drawing/2016/5/9/chartex" xmlns:cx4="http://schemas.microsoft.com/office/drawing/2016/5/10/chartex" xmlns:cx5="http://schemas.microsoft.com/office/drawing/2016/5/11/chartex" xmlns:cx6="http://schemas.microsoft.com/office/drawing/2016/5/12/chartex" xmlns:cx7="http://schemas.microsoft.com/office/drawing/2016/5/13/chartex" xmlns:cx8="http://schemas.microsoft.com/office/drawing/2016/5/14/chartex" xmlns:mc="http://schemas.openxmlformats.org/markup-compatibility/2006" xmlns:aink="http://schemas.microsoft.com/office/drawing/2016/ink" xmlns:am3d="http://schemas.microsoft.com/office/drawing/2017/model3d" xmlns:o="urn:schemas-microsoft-com:office:office" xmlns:r="http://schemas.openxmlformats.org/officeDocument/2006/relationships" xmlns:m="http://schemas.openxmlformats.org/officeDocument/2006/math" xmlns:v="urn:schemas-microsoft-com:vml" xmlns:wp14="http://schemas.microsoft.com/office/word/2010/wordprocessingDrawing" xmlns:wp="http://schemas.openxmlformats.org/drawingml/2006/wordprocessingDrawing" xmlns:w10="urn:schemas-microsoft-com:office:word" xmlns:w="http://schemas.openxmlformats.org/wordprocessingml/2006/main" xmlns:w14="http://schemas.microsoft.com/office/word/2010/wordml" xmlns:w15="http://schemas.microsoft.com/office/word/2012/wordml" xmlns:w16cex="http://schemas.microsoft.com/office/word/2018/wordml/cex" xmlns:w16cid="http://schemas.microsoft.com/office/word/2016/wordml/cid" xmlns:w16="http://schemas.microsoft.com/office/word/2018/wordml" xmlns:w16se="http://schemas.microsoft.com/office/word/2015/wordml/symex" xmlns:wpg="http://schemas.microsoft.com/office/word/2010/wordprocessingGroup" xmlns:wpi="http://schemas.microsoft.com/office/word/2010/wordprocessingInk" xmlns:wne="http://schemas.microsoft.com/office/word/2006/wordml" xmlns:wps="http://schemas.microsoft.com/office/word/2010/wordprocessingShape" mc:Ignorable="w14 w15 w16se w16cid w16 w16cex wp14">
+  <w:p>
+    <w:pPr>
+      <w:pStyle w:val="Header"/>
+    </w:pPr>
+  </w:p>
+</w:hdr>
+</file>
+
+<file path=word/header2.xml><?xml version="1.0" encoding="utf-8"?>
+<w:hdr xmlns:wpc="http://schemas.microsoft.com/office/word/2010/wordprocessingCanvas" xmlns:cx="http://schemas.microsoft.com/office/drawing/2014/chartex" xmlns:cx1="http://schemas.microsoft.com/office/drawing/2015/9/8/chartex" xmlns:cx2="http://schemas.microsoft.com/office/drawing/2015/10/21/chartex" xmlns:cx3="http://schemas.microsoft.com/office/drawing/2016/5/9/chartex" xmlns:cx4="http://schemas.microsoft.com/office/drawing/2016/5/10/chartex" xmlns:cx5="http://schemas.microsoft.com/office/drawing/2016/5/11/chartex" xmlns:cx6="http://schemas.microsoft.com/office/drawing/2016/5/12/chartex" xmlns:cx7="http://schemas.microsoft.com/office/drawing/2016/5/13/chartex" xmlns:cx8="http://schemas.microsoft.com/office/drawing/2016/5/14/chartex" xmlns:mc="http://schemas.openxmlformats.org/markup-compatibility/2006" xmlns:aink="http://schemas.microsoft.com/office/drawing/2016/ink" xmlns:am3d="http://schemas.microsoft.com/office/drawing/2017/model3d" xmlns:o="urn:schemas-microsoft-com:office:office" xmlns:r="http://schemas.openxmlformats.org/officeDocument/2006/relationships" xmlns:m="http://schemas.openxmlformats.org/officeDocument/2006/math" xmlns:v="urn:schemas-microsoft-com:vml" xmlns:wp14="http://schemas.microsoft.com/office/word/2010/wordprocessingDrawing" xmlns:wp="http://schemas.openxmlformats.org/drawingml/2006/wordprocessingDrawing" xmlns:w10="urn:schemas-microsoft-com:office:word" xmlns:w="http://schemas.openxmlformats.org/wordprocessingml/2006/main" xmlns:w14="http://schemas.microsoft.com/office/word/2010/wordml" xmlns:w15="http://schemas.microsoft.com/office/word/2012/wordml" xmlns:w16cex="http://schemas.microsoft.com/office/word/2018/wordml/cex" xmlns:w16cid="http://schemas.microsoft.com/office/word/2016/wordml/cid" xmlns:w16="http://schemas.microsoft.com/office/word/2018/wordml" xmlns:w16se="http://schemas.microsoft.com/office/word/2015/wordml/symex" xmlns:wpg="http://schemas.microsoft.com/office/word/2010/wordprocessingGroup" xmlns:wpi="http://schemas.microsoft.com/office/word/2010/wordprocessingInk" xmlns:wne="http://schemas.microsoft.com/office/word/2006/wordml" xmlns:wps="http://schemas.microsoft.com/office/word/2010/wordprocessingShape" mc:Ignorable="w14 w15 w16se w16cid w16 w16cex wp14">
+  <w:p>
+    <w:pPr>
+      <w:pStyle w:val="Header"/>
+    </w:pPr>
+  </w:p>
+</w:hdr>
+</file>
+
+<file path=word/header3.xml><?xml version="1.0" encoding="utf-8"?>
+<w:hdr xmlns:wpc="http://schemas.microsoft.com/office/word/2010/wordprocessingCanvas" xmlns:cx="http://schemas.microsoft.com/office/drawing/2014/chartex" xmlns:cx1="http://schemas.microsoft.com/office/drawing/2015/9/8/chartex" xmlns:cx2="http://schemas.microsoft.com/office/drawing/2015/10/21/chartex" xmlns:cx3="http://schemas.microsoft.com/office/drawing/2016/5/9/chartex" xmlns:cx4="http://schemas.microsoft.com/office/drawing/2016/5/10/chartex" xmlns:cx5="http://schemas.microsoft.com/office/drawing/2016/5/11/chartex" xmlns:cx6="http://schemas.microsoft.com/office/drawing/2016/5/12/chartex" xmlns:cx7="http://schemas.microsoft.com/office/drawing/2016/5/13/chartex" xmlns:cx8="http://schemas.microsoft.com/office/drawing/2016/5/14/chartex" xmlns:mc="http://schemas.openxmlformats.org/markup-compatibility/2006" xmlns:aink="http://schemas.microsoft.com/office/drawing/2016/ink" xmlns:am3d="http://schemas.microsoft.com/office/drawing/2017/model3d" xmlns:o="urn:schemas-microsoft-com:office:office" xmlns:r="http://schemas.openxmlformats.org/officeDocument/2006/relationships" xmlns:m="http://schemas.openxmlformats.org/officeDocument/2006/math" xmlns:v="urn:schemas-microsoft-com:vml" xmlns:wp14="http://schemas.microsoft.com/office/word/2010/wordprocessingDrawing" xmlns:wp="http://schemas.openxmlformats.org/drawingml/2006/wordprocessingDrawing" xmlns:w10="urn:schemas-microsoft-com:office:word" xmlns:w="http://schemas.openxmlformats.org/wordprocessingml/2006/main" xmlns:w14="http://schemas.microsoft.com/office/word/2010/wordml" xmlns:w15="http://schemas.microsoft.com/office/word/2012/wordml" xmlns:w16cex="http://schemas.microsoft.com/office/word/2018/wordml/cex" xmlns:w16cid="http://schemas.microsoft.com/office/word/2016/wordml/cid" xmlns:w16="http://schemas.microsoft.com/office/word/2018/wordml" xmlns:w16se="http://schemas.microsoft.com/office/word/2015/wordml/symex" xmlns:wpg="http://schemas.microsoft.com/office/word/2010/wordprocessingGroup" xmlns:wpi="http://schemas.microsoft.com/office/word/2010/wordprocessingInk" xmlns:wne="http://schemas.microsoft.com/office/word/2006/wordml" xmlns:wps="http://schemas.microsoft.com/office/word/2010/wordprocessingShape" mc:Ignorable="w14 w15 w16se w16cid w16 w16cex wp14">
+  <w:p>
+    <w:pPr>
+      <w:pStyle w:val="Header"/>
+    </w:pPr>
+  </w:p>
+</w:hdr>
 </file>
 
 <file path=word/numbering.xml><?xml version="1.0" encoding="utf-8"?>
@@ -7452,7 +7623,7 @@
   <w:abstractNum w:abstractNumId="4" w15:restartNumberingAfterBreak="0">
     <w:nsid w:val="49DC516C"/>
     <w:multiLevelType w:val="hybridMultilevel"/>
-    <w:tmpl w:val="DF6A8408"/>
+    <w:tmpl w:val="EFB20020"/>
     <w:lvl w:ilvl="0" w:tplc="04090001">
       <w:start w:val="1"/>
       <w:numFmt w:val="bullet"/>
@@ -8086,6 +8257,54 @@
       <w:szCs w:val="32"/>
     </w:rPr>
   </w:style>
+  <w:style w:type="paragraph" w:styleId="Header">
+    <w:name w:val="header"/>
+    <w:basedOn w:val="Normal"/>
+    <w:link w:val="HeaderChar"/>
+    <w:uiPriority w:val="99"/>
+    <w:unhideWhenUsed/>
+    <w:rsid w:val="001207D6"/>
+    <w:pPr>
+      <w:tabs>
+        <w:tab w:val="center" w:pos="4680"/>
+        <w:tab w:val="right" w:pos="9360"/>
+      </w:tabs>
+    </w:pPr>
+  </w:style>
+  <w:style w:type="character" w:customStyle="1" w:styleId="HeaderChar">
+    <w:name w:val="Header Char"/>
+    <w:basedOn w:val="DefaultParagraphFont"/>
+    <w:link w:val="Header"/>
+    <w:uiPriority w:val="99"/>
+    <w:rsid w:val="001207D6"/>
+    <w:rPr>
+      <w:rFonts w:ascii="Times New Roman" w:eastAsia="Times New Roman" w:hAnsi="Times New Roman" w:cs="Times New Roman"/>
+    </w:rPr>
+  </w:style>
+  <w:style w:type="paragraph" w:styleId="Footer">
+    <w:name w:val="footer"/>
+    <w:basedOn w:val="Normal"/>
+    <w:link w:val="FooterChar"/>
+    <w:uiPriority w:val="99"/>
+    <w:unhideWhenUsed/>
+    <w:rsid w:val="001207D6"/>
+    <w:pPr>
+      <w:tabs>
+        <w:tab w:val="center" w:pos="4680"/>
+        <w:tab w:val="right" w:pos="9360"/>
+      </w:tabs>
+    </w:pPr>
+  </w:style>
+  <w:style w:type="character" w:customStyle="1" w:styleId="FooterChar">
+    <w:name w:val="Footer Char"/>
+    <w:basedOn w:val="DefaultParagraphFont"/>
+    <w:link w:val="Footer"/>
+    <w:uiPriority w:val="99"/>
+    <w:rsid w:val="001207D6"/>
+    <w:rPr>
+      <w:rFonts w:ascii="Times New Roman" w:eastAsia="Times New Roman" w:hAnsi="Times New Roman" w:cs="Times New Roman"/>
+    </w:rPr>
+  </w:style>
 </w:styles>
 </file>
 

</xml_diff>